<commit_message>
Week 6 Risk Mitigation update
</commit_message>
<xml_diff>
--- a/RiskAssessment.docx
+++ b/RiskAssessment.docx
@@ -34,6 +34,20 @@
         <w:t>Sara will take the lead on data storage. She’ll create the API that the Android side talks to.</w:t>
       </w:r>
     </w:p>
+    <w:p>
+      <w:r>
+        <w:tab/>
+      </w:r>
+      <w:r>
+        <w:rPr>
+          <w:color w:val="FF0000"/>
+        </w:rPr>
+        <w:t xml:space="preserve">Update: </w:t>
+      </w:r>
+      <w:r>
+        <w:t>We can actually just use a .csv instead of a full database. This simplifies our data storage by a lot, and lets us plan on storing the data locally instead of dealing with a cloud storage solution. We’ll need a serializer and de-serializer for save/load functions. No sensitive data will be stored, so security isn’t an issue for the basic version of this project.</w:t>
+      </w:r>
+    </w:p>
     <w:p/>
     <w:p/>
     <w:p>
@@ -59,15 +73,21 @@
       </w:r>
       <w:r>
         <w:tab/>
-        <w:t xml:space="preserve">Android is well documented. We’ll refer to online resources (Stack Overflow, </w:t>
-      </w:r>
-      <w:proofErr w:type="spellStart"/>
-      <w:r>
-        <w:t>Youtube</w:t>
-      </w:r>
-      <w:proofErr w:type="spellEnd"/>
-      <w:r>
-        <w:t>) each time we hit something we don’t understand.</w:t>
+        <w:t>Android is well documented. We’ll refer to online resources (Stack Overflow, Youtube) each time we hit something we don’t understand.</w:t>
+      </w:r>
+    </w:p>
+    <w:p>
+      <w:r>
+        <w:tab/>
+      </w:r>
+      <w:r>
+        <w:rPr>
+          <w:color w:val="FF0000"/>
+        </w:rPr>
+        <w:t xml:space="preserve">Update: </w:t>
+      </w:r>
+      <w:r>
+        <w:t>The class assignments being written for Android is giving us chances to practice with the new environment. Beyond that, it’s just going to be a learning curve to get used to.</w:t>
       </w:r>
     </w:p>
     <w:sectPr>

</xml_diff>